<commit_message>
Integração das tabelas A.3 e A.4 no texto de Resultados e Discussão, removendo do apêndice
</commit_message>
<xml_diff>
--- a/1-MANUSCRITO/revisao_escopo_pt_ajustado.docx
+++ b/1-MANUSCRITO/revisao_escopo_pt_ajustado.docx
@@ -92,390 +92,421 @@
       </w:r>
     </w:p>
     <w:p>
-      <w:r>
-        <w:t xml:space="preserve">As Indicações Geográficas (IGs) transcendem sua função original como propriedade intelectual ao surgir como instrumentos estratégicos para a governança ambiental e a conservação da agrobiodiversidade no Antropoceno (Vandecandelaere </w:t>
-      </w:r>
-      <w:r>
-        <w:rPr>
-          <w:i/>
-          <w:iCs/>
-        </w:rPr>
-        <w:t>et al.</w:t>
-      </w:r>
-      <w:r>
-        <w:t xml:space="preserve">, 2009; Belletti, Marescotti e Touzard, 2017). Em um cenário global marcado pela crise climática e pela erosão da biodiversidade, as IGs operam como sistemas socioecológicos que vinculam a qualidade do produto à integridade dos serviços ecossistêmicos do território (Berkes, Colding e Folke, 2003; Bramley, Bi-®nabe e Kirsten, 2013). Elas representam mecanismos para valorizar práticas agrícolas regenerativas e manter paisagens culturais, onde o </w:t>
-      </w:r>
-      <w:r>
-        <w:rPr>
-          <w:i/>
-          <w:iCs/>
-        </w:rPr>
-        <w:t>terroir</w:t>
-      </w:r>
-      <w:r>
-        <w:t xml:space="preserve"> é redefinido não apenas como um atributo sensorial, mas como uma impressão digital do produto e da resiliência climática (Giovannucci </w:t>
-      </w:r>
-      <w:r>
-        <w:rPr>
-          <w:i/>
-          <w:iCs/>
-        </w:rPr>
-        <w:t>et al.</w:t>
-      </w:r>
-      <w:r>
-        <w:t>, 2010; Fonzo e Russo, 2015).</w:t>
-      </w:r>
-    </w:p>
-    <w:p>
-      <w:pPr>
-        <w:pStyle w:val="Corpodetexto"/>
-      </w:pPr>
-      <w:r>
-        <w:t xml:space="preserve">A regulamentação internacional, fundamentada no Acordo TRIPS e no Regulamento (UE) n.º 1151/2012, estabelece a base jurídica, mas é a capacidade de auditoria ambiental que confere legitimidade contemporânea a esses ativos (World Trade Organization, 1994; European Union, 2012). A distinção entre Indicação Geográfica Protegida (IGP) e Denominação de Origem Protegida (DOP) reflete diferentes graus de dependência dos ciclos naturais, exigindo sistemas de verificação robustos para evitar o </w:t>
-      </w:r>
-      <w:r>
-        <w:rPr>
-          <w:i/>
-          <w:iCs/>
-        </w:rPr>
-        <w:t>greenwashing</w:t>
-      </w:r>
-      <w:r>
-        <w:t xml:space="preserve"> e garantir que o prêmio de mercado financie efetivamente a conservação ambiental (Locatelli, 2008; World Intellectual Property Organization, 2020). A credibilidade desses selos depende, portanto, da capacidade de comprovar cientificamente que as características do produto derivam de interações ambientais específicas e não replicáveis.</w:t>
-      </w:r>
-    </w:p>
-    <w:p>
-      <w:pPr>
-        <w:pStyle w:val="Corpodetexto"/>
-      </w:pPr>
-      <w:r>
-        <w:t>O terroir pode ser compreendido como um sistema socioecológico intrinsecamente acoplado, no qual solo, clima, biota e cultura se articulam por meio de interações não lineares, feedbacks e forte heterogeneidade espacial e temporal, configurando um território onde processos biofísicos e práticas sociais são co-produzidos (Le Floc’h, M-®ral e Fontana, 2016).</w:t>
-      </w:r>
-    </w:p>
-    <w:p>
-      <w:pPr>
-        <w:pStyle w:val="Corpodetexto"/>
-      </w:pPr>
-      <w:r>
-        <w:t>Essa complexidade sistêmica e a natureza difusa de seus acoplamentos limitam a detecção dos serviços ecossistêmicos que sustentam a tipicidade e o valor do produto por métricas convencionais (Levin, 1998). Consequentemente, a valoração desses serviços e a governança de bens comuns são fragilizadas, facilitando práticas de greenwashing (Gale e Nahm, 2023). A ausência de instrumental analítico capaz de decifrar esses acoplamentos sistêmicos compromete o monitoramento e a fiscalização ambiental em biomas extensos, impactando a sustentabilidade em escala global (Liao, Long e Zhang, 2023).</w:t>
-      </w:r>
-    </w:p>
-    <w:p>
-      <w:pPr>
-        <w:pStyle w:val="Corpodetexto"/>
-      </w:pPr>
-      <w:r>
-        <w:lastRenderedPageBreak/>
-        <w:t xml:space="preserve">Nesse contexto, o Aprendizado de Máquina (ML) mostra-se uma abordagem computacional intrínseca para a análise de sistemas complexos. Ao processar padrões e relações não-lineares em dados multiescalares, que incluem informações espectrais, isotópicas e metabolômicas, o ML converte a incerteza intrínseca desses sistemas em evidência auditável (Li </w:t>
-      </w:r>
-      <w:r>
-        <w:rPr>
-          <w:i/>
-          <w:iCs/>
-        </w:rPr>
-        <w:t>et al.</w:t>
-      </w:r>
-      <w:r>
-        <w:t>, 2022). Essa capacidade é fundamental para a governança ambiental e a preservação da soberania epistêmica das comunidades (Suh e Macpherson, 2007; Sousa Santos, 2007).</w:t>
-      </w:r>
-    </w:p>
-    <w:p>
-      <w:pPr>
-        <w:pStyle w:val="Corpodetexto"/>
-      </w:pPr>
-      <w:r>
-        <w:t>Em escalas geográficas amplas, o ML torna possível a auditabilidade de serviços ecossistêmicos, estabelecendo uma ligação verificável entre a conformidade ambiental e o prêmio de mercado, e mitigando as assimetrias informacionais que propiciam fraudes e apropriação indevida (Kshetri, 2014a).</w:t>
-      </w:r>
-    </w:p>
-    <w:p>
-      <w:pPr>
-        <w:pStyle w:val="Corpodetexto"/>
-      </w:pPr>
-      <w:r>
-        <w:t>Contudo, a literatura carece de um framework conceitual unificado que integre as capacidades inferencias do ML com os requisitos regulatórios de certificação ambiental. Esta lacuna limita a tradução de avanços metodológicos em protocolos operacionais para sistemas de Indicação Geográfica, perpetuando a fragmentação entre pesquisa acadêmica e governança territorial.</w:t>
-      </w:r>
-    </w:p>
-    <w:p>
-      <w:r>
-        <w:t xml:space="preserve">Buscando contemplar essa lacuna, adotamos </w:t>
-      </w:r>
-      <w:r>
-        <w:t xml:space="preserve">neste estudo a definição </w:t>
-      </w:r>
-      <w:proofErr w:type="spellStart"/>
-      <w:r>
-        <w:t>constituiva</w:t>
-      </w:r>
-      <w:proofErr w:type="spellEnd"/>
-      <w:r>
-        <w:t xml:space="preserve"> do Terroir Digital como a reconstrução computacional dinâmica e contínua das interações sistêmicas entre solo, clima, biota e práticas humanas (o genótipo territorial) e a expressão </w:t>
-      </w:r>
-      <w:proofErr w:type="spellStart"/>
-      <w:r>
-        <w:t>quimiométrica</w:t>
-      </w:r>
-      <w:proofErr w:type="spellEnd"/>
-      <w:r>
-        <w:t xml:space="preserve"> final do produto (o fenótipo), operando como um Gêmeo Digital (</w:t>
-      </w:r>
-      <w:r>
-        <w:rPr>
-          <w:i/>
-          <w:iCs/>
-        </w:rPr>
-        <w:t>Digital Twin</w:t>
-      </w:r>
-      <w:r>
-        <w:t>) inferencial (</w:t>
-      </w:r>
-      <w:proofErr w:type="spellStart"/>
-      <w:r>
-        <w:t>Pylianidis</w:t>
-      </w:r>
-      <w:proofErr w:type="spellEnd"/>
-      <w:r>
-        <w:t xml:space="preserve">, </w:t>
-      </w:r>
-      <w:proofErr w:type="spellStart"/>
-      <w:r>
-        <w:t>Osinga</w:t>
-      </w:r>
-      <w:proofErr w:type="spellEnd"/>
-      <w:r>
-        <w:t xml:space="preserve"> e </w:t>
-      </w:r>
-      <w:proofErr w:type="spellStart"/>
-      <w:r>
-        <w:t>Athanasiadis</w:t>
-      </w:r>
-      <w:proofErr w:type="spellEnd"/>
-      <w:r>
-        <w:t xml:space="preserve">, 2021; </w:t>
-      </w:r>
-      <w:proofErr w:type="spellStart"/>
-      <w:r>
-        <w:t>Hensel</w:t>
-      </w:r>
-      <w:proofErr w:type="spellEnd"/>
-      <w:r>
-        <w:t xml:space="preserve"> e </w:t>
-      </w:r>
-      <w:proofErr w:type="spellStart"/>
-      <w:r>
-        <w:t>Nasirahmadi</w:t>
-      </w:r>
-      <w:proofErr w:type="spellEnd"/>
-      <w:r>
-        <w:t>, 2021). Diferentemente da cartografia estática tradicional, que fornece representação pontual do espaço físico, o Terroir Digital correlaciona, em tempo quase real, variáveis ambientais com assinaturas analíticas de alta dimensionalidade, convertendo incerteza ecológica em evidências auditáveis de autenticidade e conformidade ambiental (</w:t>
-      </w:r>
-      <w:proofErr w:type="spellStart"/>
-      <w:r>
-        <w:t>Nasirahmadi</w:t>
-      </w:r>
-      <w:proofErr w:type="spellEnd"/>
-      <w:r>
-        <w:t xml:space="preserve"> e </w:t>
-      </w:r>
-      <w:proofErr w:type="spellStart"/>
-      <w:r>
-        <w:t>Hensel</w:t>
-      </w:r>
-      <w:proofErr w:type="spellEnd"/>
-      <w:r>
-        <w:t xml:space="preserve">, 2022; </w:t>
-      </w:r>
-      <w:proofErr w:type="spellStart"/>
-      <w:r>
-        <w:t>Guerena</w:t>
-      </w:r>
-      <w:proofErr w:type="spellEnd"/>
-      <w:r>
-        <w:t xml:space="preserve"> </w:t>
-      </w:r>
-      <w:r>
-        <w:rPr>
-          <w:i/>
-          <w:iCs/>
-        </w:rPr>
-        <w:t>et al.</w:t>
-      </w:r>
-      <w:r>
-        <w:t>, 2024).</w:t>
-      </w:r>
-    </w:p>
-    <w:p>
-      <w:pPr>
-        <w:pStyle w:val="Corpodetexto"/>
-      </w:pPr>
-      <w:r>
-        <w:t>Essa formulação dialoga com o arcabouço de Gêmeos Digitais aplicado a agroecossistemas (</w:t>
-      </w:r>
-      <w:proofErr w:type="spellStart"/>
-      <w:r>
-        <w:t>Pylianidis</w:t>
-      </w:r>
-      <w:proofErr w:type="spellEnd"/>
-      <w:r>
-        <w:t xml:space="preserve">, </w:t>
-      </w:r>
-      <w:proofErr w:type="spellStart"/>
-      <w:r>
-        <w:t>Osinga</w:t>
-      </w:r>
-      <w:proofErr w:type="spellEnd"/>
-      <w:r>
-        <w:t xml:space="preserve"> e </w:t>
-      </w:r>
-      <w:proofErr w:type="spellStart"/>
-      <w:r>
-        <w:t>Athanasiadis</w:t>
-      </w:r>
-      <w:proofErr w:type="spellEnd"/>
-      <w:r>
-        <w:t>, 2021) e com o entendimento de terroir como acoplamento socioecológico (</w:t>
-      </w:r>
-      <w:proofErr w:type="spellStart"/>
-      <w:r>
-        <w:t>Bramley</w:t>
-      </w:r>
-      <w:proofErr w:type="spellEnd"/>
-      <w:r>
-        <w:t>, Bi-®</w:t>
-      </w:r>
-      <w:proofErr w:type="spellStart"/>
-      <w:r>
-        <w:t>nabe</w:t>
-      </w:r>
-      <w:proofErr w:type="spellEnd"/>
-      <w:r>
-        <w:t xml:space="preserve"> e Kirsten, 2013; Le </w:t>
-      </w:r>
-      <w:proofErr w:type="spellStart"/>
-      <w:r>
-        <w:t>Floc’h</w:t>
-      </w:r>
-      <w:proofErr w:type="spellEnd"/>
-      <w:r>
-        <w:t>, M-®</w:t>
-      </w:r>
-      <w:proofErr w:type="spellStart"/>
-      <w:r>
-        <w:t>ral</w:t>
-      </w:r>
-      <w:proofErr w:type="spellEnd"/>
-      <w:r>
-        <w:t xml:space="preserve"> e Fontana, 2016), integrando inferência computacional com fundamentos territoriais. O conceito estabelece vínculo auditável entre produto e serviços ecossistêmicos (Belletti e </w:t>
-      </w:r>
-      <w:proofErr w:type="spellStart"/>
-      <w:r>
-        <w:t>Marescotti</w:t>
-      </w:r>
-      <w:proofErr w:type="spellEnd"/>
-      <w:r>
-        <w:t xml:space="preserve">, 2017; </w:t>
-      </w:r>
-      <w:proofErr w:type="spellStart"/>
-      <w:r>
-        <w:t>Vandecandelaere</w:t>
-      </w:r>
-      <w:proofErr w:type="spellEnd"/>
-      <w:r>
-        <w:t xml:space="preserve"> </w:t>
-      </w:r>
-      <w:r>
-        <w:rPr>
-          <w:i/>
-          <w:iCs/>
-        </w:rPr>
-        <w:t>et al.</w:t>
-      </w:r>
-      <w:r>
-        <w:t>, 2018), transformando a identidade do lugar em hipótese testável e matematicamente verificável.</w:t>
-      </w:r>
-    </w:p>
-    <w:p>
-      <w:pPr>
-        <w:pStyle w:val="Corpodetexto"/>
-      </w:pPr>
-      <w:r>
-        <w:t xml:space="preserve">Para o reconhecimento técnico operacional como Terroir Digital, um sistema computacional deve atender a critérios operacionais estruturados, derivados das </w:t>
-      </w:r>
-      <w:r>
-        <w:lastRenderedPageBreak/>
-        <w:t>lacunas metodológicas identificadas na revisão. A robustez de validação constitui requisito primário, demandando desempenho consistente mediante validação espacialmente independente com particionamento geográfico (Kuhn e Johnson, 2013), séries temporais longitudinais representativas de variabilidade climática interanual e testes de transferência entre safras, lotes e regiões comparáveis.</w:t>
-      </w:r>
-    </w:p>
-    <w:p>
-      <w:pPr>
-        <w:pStyle w:val="Corpodetexto"/>
-      </w:pPr>
-      <w:r>
-        <w:t>A transparência algorítmica exige implementação de métodos de Inteligência Artificial Explicável (XAI) (</w:t>
-      </w:r>
-      <w:proofErr w:type="spellStart"/>
-      <w:r>
-        <w:t>Lundberg</w:t>
-      </w:r>
-      <w:proofErr w:type="spellEnd"/>
-      <w:r>
-        <w:t xml:space="preserve"> e Lee, 2017; </w:t>
-      </w:r>
-      <w:proofErr w:type="spellStart"/>
-      <w:r>
-        <w:t>Rudin</w:t>
-      </w:r>
-      <w:proofErr w:type="spellEnd"/>
-      <w:r>
-        <w:t>, 2019) capazes de identificar marcadores territoriais com plausibilidade físico-química, rastrear decisões de autenticação até variáveis ambientais causais e rejeitar correlações espúrias sem fundamentação ecológica.</w:t>
-      </w:r>
-    </w:p>
-    <w:p>
-      <w:pPr>
-        <w:pStyle w:val="Corpodetexto"/>
-      </w:pPr>
-      <w:r>
-        <w:t xml:space="preserve">A governança de dados abertos deve operar sob padrões FAIR (Wilkinson, 2021), assegurando metadados padronizados que permitam validação cruzada independente, repositórios espectrais e </w:t>
-      </w:r>
-      <w:proofErr w:type="spellStart"/>
-      <w:r>
-        <w:t>metabolômicos</w:t>
-      </w:r>
-      <w:proofErr w:type="spellEnd"/>
-      <w:r>
-        <w:t xml:space="preserve"> de acesso público e protocolos de amostragem documentados e replicáveis. Finalmente, a auditabilidade regulatória pressupõe incorporação de mecanismos de verificação, incluindo trilhas de auditoria documentando histórico de inferências, registro imutável de certificações mediante tecnologias como blockchain quando pertinente (</w:t>
-      </w:r>
-      <w:proofErr w:type="spellStart"/>
-      <w:r>
-        <w:t>Kshetri</w:t>
-      </w:r>
-      <w:proofErr w:type="spellEnd"/>
-      <w:r>
-        <w:t>, 2014b) e limites de degradação de desempenho previamente definidos e continuamente monitorados.</w:t>
-      </w:r>
-    </w:p>
-    <w:p>
-      <w:pPr>
-        <w:pStyle w:val="Corpodetexto"/>
-      </w:pPr>
-      <w:r>
-        <w:t xml:space="preserve">Neste sentido, esta revisão mapeia sistematicamente as aplicações de Aprendizado de Máquina em Indicações Geográficas, com foco em seu potencial para autenticação ambiental e prevenção de fraudes. A partir da síntese de 148 estudos revisados por pares (2010–2025), propõe-se o conceito de ‘Terroir Digital’ como framework analítico para operacionalizar a auditoria inferencial de serviços ecossistêmicos. </w:t>
-      </w:r>
-    </w:p>
-    <w:p>
-      <w:pPr>
-        <w:pStyle w:val="Corpodetexto"/>
-      </w:pPr>
-      <w:r>
-        <w:t>Postula-se que a modelagem dos acoplamentos não-lineares entre variáveis ambientais (genótipo territorial) e assinaturas quimiométricas (fenótipo do produto) pode gerar evidências auditáveis de conformidade ambiental, convertendo alegações difusas de sustentabilidade em dados verificáveis e fundamentando políticas de conservação baseadas no mercado.</w:t>
-      </w:r>
-    </w:p>
-    <w:p>
-      <w:pPr>
-        <w:pStyle w:val="Ttulo1"/>
-      </w:pPr>
       <w:bookmarkStart w:id="3" w:name="materiais-e-métodos"/>
       <w:bookmarkEnd w:id="2"/>
       <w:r>
+        <w:t>As Indicações Geográficas (</w:t>
+      </w:r>
+      <w:proofErr w:type="spellStart"/>
+      <w:r>
+        <w:t>IGs</w:t>
+      </w:r>
+      <w:proofErr w:type="spellEnd"/>
+      <w:r>
+        <w:t>) transcendem sua função original como propriedade intelectual ao surgir como instrumentos estratégicos para a governança ambiental e a conservação da agrobiodiversidade no Antropoceno (</w:t>
+      </w:r>
+      <w:proofErr w:type="spellStart"/>
+      <w:r>
+        <w:t>Vandecandelaere</w:t>
+      </w:r>
+      <w:proofErr w:type="spellEnd"/>
+      <w:r>
+        <w:t xml:space="preserve"> </w:t>
+      </w:r>
+      <w:r>
+        <w:rPr>
+          <w:i/>
+          <w:iCs/>
+        </w:rPr>
+        <w:t>et al.</w:t>
+      </w:r>
+      <w:r>
+        <w:t xml:space="preserve">, 2009; Belletti, </w:t>
+      </w:r>
+      <w:proofErr w:type="spellStart"/>
+      <w:r>
+        <w:t>Marescotti</w:t>
+      </w:r>
+      <w:proofErr w:type="spellEnd"/>
+      <w:r>
+        <w:t xml:space="preserve"> e </w:t>
+      </w:r>
+      <w:proofErr w:type="spellStart"/>
+      <w:r>
+        <w:t>Touzard</w:t>
+      </w:r>
+      <w:proofErr w:type="spellEnd"/>
+      <w:r>
+        <w:t xml:space="preserve">, 2017). Em um cenário global marcado pela crise climática e pela erosão da biodiversidade, as </w:t>
+      </w:r>
+      <w:proofErr w:type="spellStart"/>
+      <w:r>
+        <w:t>IGs</w:t>
+      </w:r>
+      <w:proofErr w:type="spellEnd"/>
+      <w:r>
+        <w:t xml:space="preserve"> operam como sistemas socioecológicos que vinculam a qualidade do produto à integridade dos serviços ecossistêmicos do território (</w:t>
+      </w:r>
+      <w:proofErr w:type="spellStart"/>
+      <w:r>
+        <w:t>Berkes</w:t>
+      </w:r>
+      <w:proofErr w:type="spellEnd"/>
+      <w:r>
+        <w:t xml:space="preserve">, </w:t>
+      </w:r>
+      <w:proofErr w:type="spellStart"/>
+      <w:r>
+        <w:t>Colding</w:t>
+      </w:r>
+      <w:proofErr w:type="spellEnd"/>
+      <w:r>
+        <w:t xml:space="preserve"> e </w:t>
+      </w:r>
+      <w:proofErr w:type="spellStart"/>
+      <w:r>
+        <w:t>Folke</w:t>
+      </w:r>
+      <w:proofErr w:type="spellEnd"/>
+      <w:r>
+        <w:t xml:space="preserve">, 2003; </w:t>
+      </w:r>
+      <w:proofErr w:type="spellStart"/>
+      <w:r>
+        <w:t>Bramley</w:t>
+      </w:r>
+      <w:proofErr w:type="spellEnd"/>
+      <w:r>
+        <w:t>, Bi-®</w:t>
+      </w:r>
+      <w:proofErr w:type="spellStart"/>
+      <w:r>
+        <w:t>nabe</w:t>
+      </w:r>
+      <w:proofErr w:type="spellEnd"/>
+      <w:r>
+        <w:t xml:space="preserve"> e Kirsten, 2013). Elas representam mecanismos para valorizar práticas agrícolas regenerativas e manter paisagens culturais, onde o </w:t>
+      </w:r>
+      <w:r>
+        <w:rPr>
+          <w:i/>
+          <w:iCs/>
+        </w:rPr>
+        <w:t>terroir</w:t>
+      </w:r>
+      <w:r>
+        <w:t xml:space="preserve"> é redefinido não apenas como um atributo sensorial, mas como uma impressão digital do produto e da resiliência climática (</w:t>
+      </w:r>
+      <w:proofErr w:type="spellStart"/>
+      <w:r>
+        <w:t>Giovannucci</w:t>
+      </w:r>
+      <w:proofErr w:type="spellEnd"/>
+      <w:r>
+        <w:t xml:space="preserve"> </w:t>
+      </w:r>
+      <w:r>
+        <w:rPr>
+          <w:i/>
+          <w:iCs/>
+        </w:rPr>
+        <w:t>et al.</w:t>
+      </w:r>
+      <w:r>
+        <w:t xml:space="preserve">, 2010; </w:t>
+      </w:r>
+      <w:proofErr w:type="spellStart"/>
+      <w:r>
+        <w:t>Fonzo</w:t>
+      </w:r>
+      <w:proofErr w:type="spellEnd"/>
+      <w:r>
+        <w:t xml:space="preserve"> e Russo, 2015).</w:t>
+      </w:r>
+    </w:p>
+    <w:p>
+      <w:pPr>
+        <w:pStyle w:val="Corpodetexto"/>
+      </w:pPr>
+      <w:r>
+        <w:t xml:space="preserve">A regulamentação internacional, fundamentada no Acordo TRIPS e no Regulamento (UE) n.º 1151/2012, estabelece a base jurídica, mas é a capacidade de auditoria ambiental que confere legitimidade contemporânea a esses ativos (World Trade Organization, 1994; </w:t>
+      </w:r>
+      <w:proofErr w:type="spellStart"/>
+      <w:r>
+        <w:t>European</w:t>
+      </w:r>
+      <w:proofErr w:type="spellEnd"/>
+      <w:r>
+        <w:t xml:space="preserve"> Union, 2012). A distinção entre Indicação Geográfica Protegida (IGP) e Denominação de Origem Protegida (DOP) reflete diferentes graus de dependência dos ciclos naturais, exigindo sistemas de verificação robustos para evitar o </w:t>
+      </w:r>
+      <w:proofErr w:type="spellStart"/>
+      <w:r>
+        <w:rPr>
+          <w:i/>
+          <w:iCs/>
+        </w:rPr>
+        <w:t>greenwashing</w:t>
+      </w:r>
+      <w:proofErr w:type="spellEnd"/>
+      <w:r>
+        <w:t xml:space="preserve"> e garantir que o prêmio de mercado financie efetivamente a conservação ambiental (Locatelli, 2008; World </w:t>
+      </w:r>
+      <w:proofErr w:type="spellStart"/>
+      <w:r>
+        <w:t>Intellectual</w:t>
+      </w:r>
+      <w:proofErr w:type="spellEnd"/>
+      <w:r>
+        <w:t xml:space="preserve"> </w:t>
+      </w:r>
+      <w:proofErr w:type="spellStart"/>
+      <w:r>
+        <w:t>Property</w:t>
+      </w:r>
+      <w:proofErr w:type="spellEnd"/>
+      <w:r>
+        <w:t xml:space="preserve"> Organization, 2020). A credibilidade desses selos depende, portanto, da capacidade de comprovar cientificamente que as características do produto derivam de interações ambientais específicas e não replicáveis.</w:t>
+      </w:r>
+    </w:p>
+    <w:p>
+      <w:pPr>
+        <w:pStyle w:val="Corpodetexto"/>
+      </w:pPr>
+      <w:r>
+        <w:t xml:space="preserve">O terroir pode ser compreendido como um sistema socioecológico intrinsecamente acoplado, no qual solo, clima, biota e cultura se articulam por meio de interações não lineares, feedbacks e forte heterogeneidade espacial e temporal, configurando um território onde processos biofísicos e práticas sociais são </w:t>
+      </w:r>
+      <w:proofErr w:type="spellStart"/>
+      <w:proofErr w:type="gramStart"/>
+      <w:r>
+        <w:t>co-produzidos</w:t>
+      </w:r>
+      <w:proofErr w:type="spellEnd"/>
+      <w:proofErr w:type="gramEnd"/>
+      <w:r>
+        <w:t xml:space="preserve"> (Le </w:t>
+      </w:r>
+      <w:proofErr w:type="spellStart"/>
+      <w:r>
+        <w:t>Floc’h</w:t>
+      </w:r>
+      <w:proofErr w:type="spellEnd"/>
+      <w:r>
+        <w:t xml:space="preserve"> e Fontana, 2016).</w:t>
+      </w:r>
+    </w:p>
+    <w:p>
+      <w:pPr>
+        <w:pStyle w:val="Corpodetexto"/>
+      </w:pPr>
+      <w:r>
+        <w:t xml:space="preserve">A complexidade sistêmica e a natureza difusa dos acoplamentos biogeoquímicos limitam a detecção dos serviços ecossistêmicos por métricas convencionais (Levin, 1998), fragilizando a governança de bens comuns e facilitando práticas de </w:t>
+      </w:r>
+      <w:proofErr w:type="spellStart"/>
+      <w:r>
+        <w:rPr>
+          <w:i/>
+          <w:iCs/>
+        </w:rPr>
+        <w:t>greenwashing</w:t>
+      </w:r>
+      <w:proofErr w:type="spellEnd"/>
+      <w:r>
+        <w:t xml:space="preserve"> (Gale e </w:t>
+      </w:r>
+      <w:proofErr w:type="spellStart"/>
+      <w:r>
+        <w:t>Nahm</w:t>
+      </w:r>
+      <w:proofErr w:type="spellEnd"/>
+      <w:r>
+        <w:t xml:space="preserve">, 2023). Diante da insuficiência do instrumental analítico clássico para o monitoramento em escala de paisagem (Liao, </w:t>
+      </w:r>
+      <w:proofErr w:type="spellStart"/>
+      <w:r>
+        <w:t>Long</w:t>
+      </w:r>
+      <w:proofErr w:type="spellEnd"/>
+      <w:r>
+        <w:t xml:space="preserve"> e Zhang, 2023), este estudo propõe o Terroir Digital como um Gêmeo Digital Inferencial (</w:t>
+      </w:r>
+      <w:proofErr w:type="spellStart"/>
+      <w:r>
+        <w:rPr>
+          <w:i/>
+          <w:iCs/>
+        </w:rPr>
+        <w:t>Inferential</w:t>
+      </w:r>
+      <w:proofErr w:type="spellEnd"/>
+      <w:r>
+        <w:rPr>
+          <w:i/>
+          <w:iCs/>
+        </w:rPr>
+        <w:t xml:space="preserve"> Digital Twin</w:t>
+      </w:r>
+      <w:r>
+        <w:t xml:space="preserve">). Esta abordagem fundamenta-se na reconstrução computacional dinâmica das interações entre o genótipo territorial (solo, clima e biota) e o fenótipo do produto, convertendo a incerteza ecológica em evidências auditáveis de </w:t>
+      </w:r>
+      <w:r>
+        <w:lastRenderedPageBreak/>
+        <w:t>conformidade ambiental (</w:t>
+      </w:r>
+      <w:proofErr w:type="spellStart"/>
+      <w:r>
+        <w:t>Pylianidis</w:t>
+      </w:r>
+      <w:proofErr w:type="spellEnd"/>
+      <w:r>
+        <w:t xml:space="preserve">, </w:t>
+      </w:r>
+      <w:proofErr w:type="spellStart"/>
+      <w:r>
+        <w:t>Osinga</w:t>
+      </w:r>
+      <w:proofErr w:type="spellEnd"/>
+      <w:r>
+        <w:t xml:space="preserve"> e </w:t>
+      </w:r>
+      <w:proofErr w:type="spellStart"/>
+      <w:r>
+        <w:t>Athanasiadis</w:t>
+      </w:r>
+      <w:proofErr w:type="spellEnd"/>
+      <w:r>
+        <w:t xml:space="preserve">, 2021; </w:t>
+      </w:r>
+      <w:proofErr w:type="spellStart"/>
+      <w:r>
+        <w:t>Hensel</w:t>
+      </w:r>
+      <w:proofErr w:type="spellEnd"/>
+      <w:r>
+        <w:t xml:space="preserve"> e </w:t>
+      </w:r>
+      <w:proofErr w:type="spellStart"/>
+      <w:r>
+        <w:t>Nasirahmadi</w:t>
+      </w:r>
+      <w:proofErr w:type="spellEnd"/>
+      <w:r>
+        <w:t xml:space="preserve">, 2021; </w:t>
+      </w:r>
+      <w:proofErr w:type="spellStart"/>
+      <w:r>
+        <w:t>Guerena</w:t>
+      </w:r>
+      <w:proofErr w:type="spellEnd"/>
+      <w:r>
+        <w:t xml:space="preserve"> </w:t>
+      </w:r>
+      <w:r>
+        <w:rPr>
+          <w:i/>
+          <w:iCs/>
+        </w:rPr>
+        <w:t>et al.</w:t>
+      </w:r>
+      <w:r>
+        <w:t>, 2024).</w:t>
+      </w:r>
+    </w:p>
+    <w:p>
+      <w:pPr>
+        <w:pStyle w:val="Corpodetexto"/>
+      </w:pPr>
+      <w:r>
+        <w:t>A validação operacional desse sistema requer o atendimento a critérios de auditabilidade derivados das lacunas metodológicas identificadas na literatura. É imperativa a robustez inferencial, assegurada mediante validação espacialmente independente e estabilidade longitudinal frente à variabilidade climática (Kuhn e Johnson, 2013). Simultaneamente, a transparência causal torna-se mandatória, exigindo métodos de Inteligência Artificial Explicável (XAI) para discriminar marcadores físico-químicos de correlações espúrias (</w:t>
+      </w:r>
+      <w:proofErr w:type="spellStart"/>
+      <w:r>
+        <w:t>Rudin</w:t>
+      </w:r>
+      <w:proofErr w:type="spellEnd"/>
+      <w:r>
+        <w:t>, 2019). Por fim, a soberania de dados deve ser garantida pela adesão aos princípios FAIR e por trilhas de auditoria imutáveis, assegurando a reprodutibilidade e a rastreabilidade da inferência (</w:t>
+      </w:r>
+      <w:proofErr w:type="spellStart"/>
+      <w:r>
+        <w:t>Kshetri</w:t>
+      </w:r>
+      <w:proofErr w:type="spellEnd"/>
+      <w:r>
+        <w:t xml:space="preserve">, 2014b; Wilkinson, 2021). Nesse contexto, o Aprendizado de Máquina atua como mecanismo analítico intrínseco para processar a não-linearidade de dados </w:t>
+      </w:r>
+      <w:proofErr w:type="spellStart"/>
+      <w:r>
+        <w:t>multiescalares</w:t>
+      </w:r>
+      <w:proofErr w:type="spellEnd"/>
+      <w:r>
+        <w:t xml:space="preserve">, viabilizando a soberania epistêmica das comunidades produtoras (Sousa Santos, 2007; Li </w:t>
+      </w:r>
+      <w:r>
+        <w:rPr>
+          <w:i/>
+          <w:iCs/>
+        </w:rPr>
+        <w:t>et al.</w:t>
+      </w:r>
+      <w:r>
+        <w:t>, 2022).</w:t>
+      </w:r>
+    </w:p>
+    <w:p>
+      <w:pPr>
+        <w:pStyle w:val="Corpodetexto"/>
+      </w:pPr>
+      <w:r>
+        <w:t>Em escalas geográficas amplas, o ML torna possível a auditabilidade de serviços ecossistêmicos, estabelecendo uma ligação verificável entre a conformidade ambiental e o prêmio de mercado, e mitigando as assimetrias informacionais que propiciam fraudes e apropriação indevida (</w:t>
+      </w:r>
+      <w:proofErr w:type="spellStart"/>
+      <w:r>
+        <w:t>Kshetri</w:t>
+      </w:r>
+      <w:proofErr w:type="spellEnd"/>
+      <w:r>
+        <w:t>, 2014a).</w:t>
+      </w:r>
+    </w:p>
+    <w:p>
+      <w:pPr>
+        <w:pStyle w:val="Corpodetexto"/>
+      </w:pPr>
+      <w:r>
+        <w:t xml:space="preserve">Contudo, a literatura carece de um framework conceitual unificado que integre as capacidades </w:t>
+      </w:r>
+      <w:proofErr w:type="spellStart"/>
+      <w:r>
+        <w:t>inferencias</w:t>
+      </w:r>
+      <w:proofErr w:type="spellEnd"/>
+      <w:r>
+        <w:t xml:space="preserve"> do ML com os requisitos regulatórios de certificação ambiental. Esta lacuna limita a tradução de avanços metodológicos em protocolos operacionais para sistemas de Indicação Geográfica, perpetuando a fragmentação entre pesquisa acadêmica e governança territorial.</w:t>
+      </w:r>
+    </w:p>
+    <w:p>
+      <w:pPr>
+        <w:pStyle w:val="Corpodetexto"/>
+      </w:pPr>
+      <w:r>
+        <w:t xml:space="preserve">Nesse contexto, o presente estudo analisa criticamente se o aparato metodológico atual de Aprendizado de Máquina reúne as condições de robustez inferencial, explicabilidade e governança de dados indispensáveis para fundamentar o Terroir Digital como sistema de auditoria de serviços ecossistêmicos. Postula-se que a modelagem dos acoplamentos não-lineares entre variáveis ambientais (genótipo territorial) e assinaturas </w:t>
+      </w:r>
+      <w:proofErr w:type="spellStart"/>
+      <w:r>
+        <w:t>quimiométricas</w:t>
+      </w:r>
+      <w:proofErr w:type="spellEnd"/>
+      <w:r>
+        <w:t xml:space="preserve"> (fenótipo do produto), quando sustentada por validação espaço-temporal rigorosa e mecanismos de segurança de dados, gera evidências auditáveis de conformidade ambiental. Essa abordagem converte alegações difusas de sustentabilidade em registros verificáveis e imutáveis, fundamentando políticas de conservação baseadas no mercado com garantias de integridade e robustez contra fraudes.</w:t>
+      </w:r>
+    </w:p>
+    <w:p>
+      <w:pPr>
+        <w:pStyle w:val="Ttulo1"/>
+      </w:pPr>
+      <w:r>
+        <w:lastRenderedPageBreak/>
         <w:t>2. Materiais e Métodos</w:t>
       </w:r>
     </w:p>
@@ -490,7 +521,6 @@
       </w:pPr>
       <w:bookmarkStart w:id="4" w:name="questão-de-pesquisa"/>
       <w:r>
-        <w:lastRenderedPageBreak/>
         <w:t>2.1 Questão de Pesquisa</w:t>
       </w:r>
     </w:p>
@@ -708,68 +738,12 @@
     </w:p>
     <w:p>
       <w:r>
-        <w:t>A Figura 1 apresenta o fluxograma metodológico, estruturado em quatro fases sequenciais: (1) Estratégias principais de busca na base de dados, (2) Filtragem automatizada com um sistema de pontuação ponderada, (3) Avaliação manual da qualidade com avaliação multidisciplinar e (4) Análise bibliométrica e síntese qualitativa integrando metodologias quantitativas e documentais. O fluxograma detalha o caminho desde a identificação dos registros até a síntese final, oferecendo recomendações para a implementação de Aprendizado de Máquina em sistemas de Indicações Geográficas.</w:t>
-      </w:r>
-    </w:p>
-    <w:p>
-      <w:pPr>
-        <w:pStyle w:val="Corpodetexto"/>
-        <w:ind w:firstLine="0"/>
-        <w:rPr>
-          <w:b/>
-          <w:bCs/>
-        </w:rPr>
-      </w:pPr>
-    </w:p>
-    <w:p>
-      <w:pPr>
-        <w:pStyle w:val="Corpodetexto"/>
-        <w:ind w:firstLine="0"/>
-        <w:rPr>
-          <w:b/>
-          <w:bCs/>
-        </w:rPr>
-      </w:pPr>
-    </w:p>
-    <w:p>
-      <w:pPr>
-        <w:pStyle w:val="Corpodetexto"/>
-        <w:ind w:firstLine="0"/>
-        <w:rPr>
-          <w:b/>
-          <w:bCs/>
-        </w:rPr>
-      </w:pPr>
-    </w:p>
-    <w:p>
-      <w:pPr>
-        <w:pStyle w:val="Corpodetexto"/>
-        <w:ind w:firstLine="0"/>
-        <w:rPr>
-          <w:b/>
-          <w:bCs/>
-        </w:rPr>
-      </w:pPr>
-    </w:p>
-    <w:p>
-      <w:pPr>
-        <w:pStyle w:val="Corpodetexto"/>
-        <w:ind w:firstLine="0"/>
-        <w:rPr>
-          <w:b/>
-          <w:bCs/>
-        </w:rPr>
-      </w:pPr>
-    </w:p>
-    <w:p>
-      <w:pPr>
-        <w:pStyle w:val="Corpodetexto"/>
-        <w:ind w:firstLine="0"/>
-        <w:rPr>
-          <w:b/>
-          <w:bCs/>
-        </w:rPr>
-      </w:pPr>
+        <w:t xml:space="preserve">A Figura 1 apresenta o fluxograma metodológico, estruturado em quatro fases sequenciais: (1) Estratégias principais de busca na base de dados, (2) Filtragem automatizada com um sistema de pontuação ponderada, (3) Avaliação manual da qualidade com avaliação multidisciplinar e (4) Análise bibliométrica e síntese qualitativa integrando metodologias quantitativas e documentais. O fluxograma </w:t>
+      </w:r>
+      <w:r>
+        <w:lastRenderedPageBreak/>
+        <w:t>detalha o caminho desde a identificação dos registros até a síntese final, oferecendo recomendações para a implementação de Aprendizado de Máquina em sistemas de Indicações Geográficas.</w:t>
+      </w:r>
     </w:p>
     <w:p>
       <w:pPr>
@@ -3450,62 +3424,13 @@
       <w:pPr>
         <w:pStyle w:val="Corpodetexto"/>
         <w:ind w:firstLine="0"/>
+      </w:pPr>
+      <w:r>
         <w:rPr>
           <w:b/>
           <w:bCs/>
         </w:rPr>
-      </w:pPr>
-    </w:p>
-    <w:p>
-      <w:pPr>
-        <w:pStyle w:val="Corpodetexto"/>
-        <w:ind w:firstLine="0"/>
-        <w:rPr>
-          <w:b/>
-          <w:bCs/>
-        </w:rPr>
-      </w:pPr>
-    </w:p>
-    <w:p>
-      <w:pPr>
-        <w:pStyle w:val="Corpodetexto"/>
-        <w:ind w:firstLine="0"/>
-        <w:rPr>
-          <w:b/>
-          <w:bCs/>
-        </w:rPr>
-      </w:pPr>
-    </w:p>
-    <w:p>
-      <w:pPr>
-        <w:pStyle w:val="Corpodetexto"/>
-        <w:ind w:firstLine="0"/>
-        <w:rPr>
-          <w:b/>
-          <w:bCs/>
-        </w:rPr>
-      </w:pPr>
-    </w:p>
-    <w:p>
-      <w:pPr>
-        <w:pStyle w:val="Corpodetexto"/>
-        <w:ind w:firstLine="0"/>
-        <w:rPr>
-          <w:b/>
-          <w:bCs/>
-        </w:rPr>
-      </w:pPr>
-    </w:p>
-    <w:p>
-      <w:pPr>
-        <w:pStyle w:val="Corpodetexto"/>
-        <w:ind w:firstLine="0"/>
-      </w:pPr>
-      <w:r>
-        <w:rPr>
-          <w:b/>
-          <w:bCs/>
-        </w:rPr>
+        <w:lastRenderedPageBreak/>
         <w:t>Figura 2.</w:t>
       </w:r>
       <w:r>
@@ -3601,28 +3526,31 @@
       <w:bookmarkEnd w:id="21"/>
       <w:bookmarkEnd w:id="22"/>
       <w:r>
+        <w:t>3. Resultados e Discussão</w:t>
+      </w:r>
+    </w:p>
+    <w:p>
+      <w:pPr>
+        <w:pStyle w:val="Ttulo2"/>
+      </w:pPr>
+      <w:bookmarkStart w:id="25" w:name="X4fb50df2a6c994b2d4aa5803579a76660b5086a"/>
+      <w:r>
+        <w:t>3.</w:t>
+      </w:r>
+      <w:r>
+        <w:t>1</w:t>
+      </w:r>
+      <w:r>
+        <w:t xml:space="preserve"> Panorama das aplicações de aprendizado de máquina em indicações geográficas</w:t>
+      </w:r>
+    </w:p>
+    <w:p>
+      <w:r>
+        <w:t xml:space="preserve">A análise de 148 estudos revisados por pares (2010–2025) avaliam em que medida o estado da arte atual em Machine Learning aplicado a Indicações Geográficas atende aos critérios de validação, transparência, governança de dados e auditabilidade propostos no Terroir Digital. Os dados demosntraram que algoritmos de aprendizado supervisionado constituíram a abordagem predominante para autenticação de origem em sistemas de Indicação Geográfica. Random Forest e Support Vector Machines apresentaram aplicação consolidada em espectroscopia e cromatografia para vinhos, </w:t>
+      </w:r>
+      <w:r>
         <w:lastRenderedPageBreak/>
-        <w:t>3. Resultados e Discussão</w:t>
-      </w:r>
-    </w:p>
-    <w:p>
-      <w:pPr>
-        <w:pStyle w:val="Ttulo2"/>
-      </w:pPr>
-      <w:bookmarkStart w:id="25" w:name="X4fb50df2a6c994b2d4aa5803579a76660b5086a"/>
-      <w:r>
-        <w:t>3.</w:t>
-      </w:r>
-      <w:r>
-        <w:t>1</w:t>
-      </w:r>
-      <w:r>
-        <w:t xml:space="preserve"> Panorama das aplicações de aprendizado de máquina em indicações geográficas</w:t>
-      </w:r>
-    </w:p>
-    <w:p>
-      <w:r>
-        <w:t xml:space="preserve">A análise de 148 estudos revisados por pares (2010–2025) avaliam em que medida o estado da arte atual em Machine Learning aplicado a Indicações Geográficas atende aos critérios de validação, transparência, governança de dados e auditabilidade propostos no Terroir Digital. Os dados demosntraram que algoritmos de aprendizado supervisionado constituíram a abordagem predominante para autenticação de origem em sistemas de Indicação Geográfica. Random Forest e Support Vector Machines apresentaram aplicação consolidada em espectroscopia e cromatografia para vinhos, carnes e chás, alcançando acurácias de 80–100% em ambientes controlados (Xu </w:t>
+        <w:t xml:space="preserve">carnes e chás, alcançando acurácias de 80–100% em ambientes controlados (Xu </w:t>
       </w:r>
       <w:r>
         <w:rPr>
@@ -3766,32 +3694,32 @@
         <w:pStyle w:val="Corpodetexto"/>
       </w:pPr>
       <w:r>
+        <w:t>Quanto à robustez espacial, apenas 23% dos estudos aplicaram validação independente geograficamente, registrando-se decréscimos de acurácia entre 2% e 15% quando os modelos são expostos a novos conjuntos de dados (Effrosynidis e Arampatzis, 2021). Esses resultados corroboram a hipótese de sobreajuste (</w:t>
+      </w:r>
+      <w:r>
+        <w:rPr>
+          <w:i/>
+          <w:iCs/>
+        </w:rPr>
+        <w:t>overfitting</w:t>
+      </w:r>
+      <w:r>
+        <w:t>) a contextos locais, conforme discutido por @Kuhn2013. Adicionalmente, a baixa taxa de implementação de métricas de explicabilidade (XAI), presentes em 14% das pesquisas, dificulta a adequação aos requisitos de auditabilidade regulatória, uma vez que modelos do tipo “caixa-preta” não oferecem a rastreabilidade decisória exigida por órgãos de certificação (Lundberg e Lee, 2017).</w:t>
+      </w:r>
+    </w:p>
+    <w:p>
+      <w:pPr>
+        <w:pStyle w:val="Corpodetexto"/>
+      </w:pPr>
+      <w:r>
+        <w:t xml:space="preserve">Já para a detecção de fraudes, prevalecem abordagens de classificação binária via SVM e KNN para matrizes como mel e azeite. A modelagem dicotômica (autêntico </w:t>
+      </w:r>
+      <w:r>
+        <w:rPr>
+          <w:i/>
+          <w:iCs/>
+        </w:rPr>
         <w:lastRenderedPageBreak/>
-        <w:t>Quanto à robustez espacial, apenas 23% dos estudos aplicaram validação independente geograficamente, registrando-se decréscimos de acurácia entre 2% e 15% quando os modelos são expostos a novos conjuntos de dados (Effrosynidis e Arampatzis, 2021). Esses resultados corroboram a hipótese de sobreajuste (</w:t>
-      </w:r>
-      <w:r>
-        <w:rPr>
-          <w:i/>
-          <w:iCs/>
-        </w:rPr>
-        <w:t>overfitting</w:t>
-      </w:r>
-      <w:r>
-        <w:t>) a contextos locais, conforme discutido por @Kuhn2013. Adicionalmente, a baixa taxa de implementação de métricas de explicabilidade (XAI), presentes em 14% das pesquisas, dificulta a adequação aos requisitos de auditabilidade regulatória, uma vez que modelos do tipo “caixa-preta” não oferecem a rastreabilidade decisória exigida por órgãos de certificação (Lundberg e Lee, 2017).</w:t>
-      </w:r>
-    </w:p>
-    <w:p>
-      <w:pPr>
-        <w:pStyle w:val="Corpodetexto"/>
-      </w:pPr>
-      <w:r>
-        <w:t xml:space="preserve">Já para a detecção de fraudes, prevalecem abordagens de classificação binária via SVM e KNN para matrizes como mel e azeite. A modelagem dicotômica (autêntico </w:t>
-      </w:r>
-      <w:r>
-        <w:rPr>
-          <w:i/>
-          <w:iCs/>
-        </w:rPr>
         <w:t>versus</w:t>
       </w:r>
       <w:r>
@@ -3913,27 +3841,27 @@
         <w:t>et al.</w:t>
       </w:r>
       <w:r>
-        <w:t xml:space="preserve">, 2018). Essa consolidação de vinhos como categoria dominante reflete tanto a maturidade dos sistemas de IG europeus quanto a disponibilidade de dados espectrais padronizados, contrastando com a fragmentação observada em categorias em ascensão como café, </w:t>
+        <w:t>, 2018). Essa consolidação de vinhos como categoria dominante reflete tanto a maturidade dos sistemas de IG europeus quanto a disponibilidade de dados espectrais padronizados, contrastando com a fragmentação observada em categorias em ascensão como café, onde a heterogeneidade de métodos de processamento dificulta a criação de assinaturas químicas universais.</w:t>
+      </w:r>
+    </w:p>
+    <w:p>
+      <w:pPr>
+        <w:pStyle w:val="Corpodetexto"/>
+      </w:pPr>
+      <w:r>
+        <w:t>A adoção algorítmica apresentou transição mensurável. PLS-DA, dominante até 2018, foi progressivamente substituída por Random Forest e SVM a partir de 2019, acompanhando a disponibilidade de bibliotecas de ML de código aberto (scikit-learn, caret) e o aumento da capacidade computacional (Lavine e Workman, 2005). A análise de correlação temporal demonstrou mudanças significativas para SVM (ρ = 0,788, p &lt; 0,001) e Random Forest (ρ = 0,677, p = 0,004).</w:t>
+      </w:r>
+    </w:p>
+    <w:p>
+      <w:pPr>
+        <w:pStyle w:val="Corpodetexto"/>
+      </w:pPr>
+      <w:r>
+        <w:t xml:space="preserve">Redes Neurais constituíram a técnica mais adotada em 2020–2025 (33 aplicações), seguidas por SVM (32) e Random Forest (21). Deep Learning e CNNs </w:t>
       </w:r>
       <w:r>
         <w:lastRenderedPageBreak/>
-        <w:t>onde a heterogeneidade de métodos de processamento dificulta a criação de assinaturas químicas universais.</w:t>
-      </w:r>
-    </w:p>
-    <w:p>
-      <w:pPr>
-        <w:pStyle w:val="Corpodetexto"/>
-      </w:pPr>
-      <w:r>
-        <w:t>A adoção algorítmica apresentou transição mensurável. PLS-DA, dominante até 2018, foi progressivamente substituída por Random Forest e SVM a partir de 2019, acompanhando a disponibilidade de bibliotecas de ML de código aberto (scikit-learn, caret) e o aumento da capacidade computacional (Lavine e Workman, 2005). A análise de correlação temporal demonstrou mudanças significativas para SVM (ρ = 0,788, p &lt; 0,001) e Random Forest (ρ = 0,677, p = 0,004).</w:t>
-      </w:r>
-    </w:p>
-    <w:p>
-      <w:pPr>
-        <w:pStyle w:val="Corpodetexto"/>
-      </w:pPr>
-      <w:r>
-        <w:t xml:space="preserve">Redes Neurais constituíram a técnica mais adotada em 2020–2025 (33 aplicações), seguidas por SVM (32) e Random Forest (21). Deep Learning e CNNs difundiram-se após 2022 especificamente para processamento de dados hiperespectrais (Shah </w:t>
+        <w:t xml:space="preserve">difundiram-se após 2022 especificamente para processamento de dados hiperespectrais (Shah </w:t>
       </w:r>
       <w:r>
         <w:rPr>
@@ -4049,46 +3977,49 @@
         <w:pStyle w:val="Corpodetexto"/>
       </w:pPr>
       <w:r>
+        <w:t xml:space="preserve">Observa-se uma dicotomia onde matrizes europeias de vinhos e queijos se dissociam sistematicamente das cadeias asiáticas de chás e carnes, replicando a segregação técnica entre abordagens espectroscópicas e cromatográficas. Tal configuração denota a rigidificação de rotinas laboratoriais regionais que, ao operarem isoladamente, restringem a capacidade de generalização dos modelos e impedem a constituição de uma governança global baseada em evidências auditáveis (Agiomyrgiannaki </w:t>
+      </w:r>
+      <w:r>
+        <w:rPr>
+          <w:i/>
+          <w:iCs/>
+        </w:rPr>
+        <w:t>et al.</w:t>
+      </w:r>
+      <w:r>
+        <w:t>, 2023).</w:t>
+      </w:r>
+    </w:p>
+    <w:p>
+      <w:pPr>
+        <w:pStyle w:val="Corpodetexto"/>
+      </w:pPr>
+      <w:r>
+        <w:t xml:space="preserve">Esse padrão resulta da sedimentação cumulativa de protocolos e rotinas de publicação, não de preferências casuais (Spyros, Dais, </w:t>
+      </w:r>
+      <w:r>
+        <w:rPr>
+          <w:i/>
+          <w:iCs/>
+        </w:rPr>
+        <w:t>et al.</w:t>
+      </w:r>
+      <w:r>
+        <w:t xml:space="preserve">, 2023; Agiomyrgiannaki </w:t>
+      </w:r>
+      <w:r>
+        <w:rPr>
+          <w:i/>
+          <w:iCs/>
+        </w:rPr>
+        <w:t>et al.</w:t>
+      </w:r>
+      <w:r>
+        <w:t xml:space="preserve">, 2023). Redes de coocorrência revelam retenção de parâmetros em tríades estáveis (Vinhos–Random Forest–NIR; Chás–SVM–GC-MS) com baixa entropia </w:t>
+      </w:r>
+      <w:r>
         <w:lastRenderedPageBreak/>
-        <w:t xml:space="preserve">Observa-se uma dicotomia onde matrizes europeias de vinhos e queijos se dissociam sistematicamente das cadeias asiáticas de chás e carnes, replicando a segregação técnica entre abordagens espectroscópicas e cromatográficas. Tal configuração denota a rigidificação de rotinas laboratoriais regionais que, ao operarem isoladamente, restringem a capacidade de generalização dos modelos e impedem a constituição de uma governança global baseada em evidências auditáveis (Agiomyrgiannaki </w:t>
-      </w:r>
-      <w:r>
-        <w:rPr>
-          <w:i/>
-          <w:iCs/>
-        </w:rPr>
-        <w:t>et al.</w:t>
-      </w:r>
-      <w:r>
-        <w:t>, 2023).</w:t>
-      </w:r>
-    </w:p>
-    <w:p>
-      <w:pPr>
-        <w:pStyle w:val="Corpodetexto"/>
-      </w:pPr>
-      <w:r>
-        <w:t xml:space="preserve">Esse padrão resulta da sedimentação cumulativa de protocolos e rotinas de publicação, não de preferências casuais (Spyros, Dais, </w:t>
-      </w:r>
-      <w:r>
-        <w:rPr>
-          <w:i/>
-          <w:iCs/>
-        </w:rPr>
-        <w:t>et al.</w:t>
-      </w:r>
-      <w:r>
-        <w:t xml:space="preserve">, 2023; Agiomyrgiannaki </w:t>
-      </w:r>
-      <w:r>
-        <w:rPr>
-          <w:i/>
-          <w:iCs/>
-        </w:rPr>
-        <w:t>et al.</w:t>
-      </w:r>
-      <w:r>
-        <w:t xml:space="preserve">, 2023). Redes de coocorrência revelam retenção de parâmetros em tríades estáveis (Vinhos–Random Forest–NIR; Chás–SVM–GC-MS) com baixa entropia exploratória, bloqueando reutilização inferencial cruzada (Blondel </w:t>
+        <w:t xml:space="preserve">exploratória, bloqueando reutilização inferencial cruzada (Blondel </w:t>
       </w:r>
       <w:r>
         <w:rPr>
@@ -4238,7 +4169,6 @@
         <w:ind w:firstLine="0"/>
       </w:pPr>
       <w:r>
-        <w:lastRenderedPageBreak/>
         <w:t xml:space="preserve"> </w:t>
       </w:r>
       <w:bookmarkStart w:id="29" w:name="fig:louvain"/>
@@ -4303,6 +4233,7 @@
           <w:i/>
           <w:iCs/>
         </w:rPr>
+        <w:lastRenderedPageBreak/>
         <w:t xml:space="preserve">Nota: Nós dimensionados por grau ponderado; cores representam módulos (modularidade </w:t>
       </w:r>
       <m:oMath>
@@ -4508,7 +4439,6 @@
         <w:rPr>
           <w:noProof/>
         </w:rPr>
-        <w:lastRenderedPageBreak/>
         <w:drawing>
           <wp:inline distT="0" distB="0" distL="0" distR="0" wp14:anchorId="4EF57DBC" wp14:editId="4EF57DBD">
             <wp:extent cx="4760595" cy="3570446"/>
@@ -4645,7 +4575,11 @@
         </m:r>
       </m:oMath>
       <w:r>
-        <w:t xml:space="preserve">). A linha tracejada indica o limiar aceitável de degradação (≤8%) proposto para sistemas certificatórios do Terroir Digital. </w:t>
+        <w:t xml:space="preserve">). A </w:t>
+      </w:r>
+      <w:r>
+        <w:lastRenderedPageBreak/>
+        <w:t xml:space="preserve">linha tracejada indica o limiar aceitável de degradação (≤8%) proposto para sistemas certificatórios do Terroir Digital. </w:t>
       </w:r>
       <m:oMath>
         <m:r>
@@ -4771,57 +4705,12 @@
     <w:p>
       <w:pPr>
         <w:pStyle w:val="Corpodetexto"/>
+      </w:pPr>
+      <w:r>
         <w:rPr>
           <w:b/>
           <w:bCs/>
         </w:rPr>
-      </w:pPr>
-    </w:p>
-    <w:p>
-      <w:pPr>
-        <w:pStyle w:val="Corpodetexto"/>
-        <w:rPr>
-          <w:b/>
-          <w:bCs/>
-        </w:rPr>
-      </w:pPr>
-    </w:p>
-    <w:p>
-      <w:pPr>
-        <w:pStyle w:val="Corpodetexto"/>
-        <w:rPr>
-          <w:b/>
-          <w:bCs/>
-        </w:rPr>
-      </w:pPr>
-    </w:p>
-    <w:p>
-      <w:pPr>
-        <w:pStyle w:val="Corpodetexto"/>
-        <w:rPr>
-          <w:b/>
-          <w:bCs/>
-        </w:rPr>
-      </w:pPr>
-    </w:p>
-    <w:p>
-      <w:pPr>
-        <w:pStyle w:val="Corpodetexto"/>
-        <w:rPr>
-          <w:b/>
-          <w:bCs/>
-        </w:rPr>
-      </w:pPr>
-    </w:p>
-    <w:p>
-      <w:pPr>
-        <w:pStyle w:val="Corpodetexto"/>
-      </w:pPr>
-      <w:r>
-        <w:rPr>
-          <w:b/>
-          <w:bCs/>
-        </w:rPr>
         <w:t>Figura 6.</w:t>
       </w:r>
       <w:r>
@@ -4838,7 +4727,6 @@
         <w:rPr>
           <w:noProof/>
         </w:rPr>
-        <w:lastRenderedPageBreak/>
         <w:drawing>
           <wp:inline distT="0" distB="0" distL="0" distR="0" wp14:anchorId="4EF57DBE" wp14:editId="4EF57DBF">
             <wp:extent cx="4760595" cy="3332416"/>
@@ -5094,72 +4982,22 @@
         </m:r>
       </m:oMath>
       <w:r>
-        <w:t>). A correção pelo método trim-and-fill (imputação de 42 estudos teóricos faltantes) reduziu a acurácia ajustada para ~88%, sugerindo que a literatura atual superestima a maturidade tecnológica dos modelos (Figura 7).</w:t>
+        <w:t xml:space="preserve">). A correção pelo método trim-and-fill (imputação de 42 estudos teóricos faltantes) reduziu a acurácia ajustada para ~88%, </w:t>
+      </w:r>
+      <w:r>
+        <w:lastRenderedPageBreak/>
+        <w:t>sugerindo que a literatura atual superestima a maturidade tecnológica dos modelos (Figura 7).</w:t>
       </w:r>
     </w:p>
     <w:p>
       <w:pPr>
         <w:pStyle w:val="Corpodetexto"/>
+      </w:pPr>
+      <w:r>
         <w:rPr>
           <w:b/>
           <w:bCs/>
         </w:rPr>
-      </w:pPr>
-    </w:p>
-    <w:p>
-      <w:pPr>
-        <w:pStyle w:val="Corpodetexto"/>
-        <w:rPr>
-          <w:b/>
-          <w:bCs/>
-        </w:rPr>
-      </w:pPr>
-    </w:p>
-    <w:p>
-      <w:pPr>
-        <w:pStyle w:val="Corpodetexto"/>
-        <w:rPr>
-          <w:b/>
-          <w:bCs/>
-        </w:rPr>
-      </w:pPr>
-    </w:p>
-    <w:p>
-      <w:pPr>
-        <w:pStyle w:val="Corpodetexto"/>
-        <w:rPr>
-          <w:b/>
-          <w:bCs/>
-        </w:rPr>
-      </w:pPr>
-    </w:p>
-    <w:p>
-      <w:pPr>
-        <w:pStyle w:val="Corpodetexto"/>
-        <w:rPr>
-          <w:b/>
-          <w:bCs/>
-        </w:rPr>
-      </w:pPr>
-    </w:p>
-    <w:p>
-      <w:pPr>
-        <w:pStyle w:val="Corpodetexto"/>
-        <w:rPr>
-          <w:b/>
-          <w:bCs/>
-        </w:rPr>
-      </w:pPr>
-    </w:p>
-    <w:p>
-      <w:pPr>
-        <w:pStyle w:val="Corpodetexto"/>
-      </w:pPr>
-      <w:r>
-        <w:rPr>
-          <w:b/>
-          <w:bCs/>
-        </w:rPr>
         <w:t>Figura 7.</w:t>
       </w:r>
       <w:r>
@@ -5180,7 +5018,6 @@
         <w:rPr>
           <w:noProof/>
         </w:rPr>
-        <w:lastRenderedPageBreak/>
         <w:drawing>
           <wp:inline distT="0" distB="0" distL="0" distR="0" wp14:anchorId="4EF57DC0" wp14:editId="69CEDF0B">
             <wp:extent cx="4570730" cy="3454400"/>
@@ -5498,7 +5335,6 @@
         <w:rPr>
           <w:noProof/>
         </w:rPr>
-        <w:lastRenderedPageBreak/>
         <w:drawing>
           <wp:inline distT="0" distB="0" distL="0" distR="0" wp14:anchorId="4EF57DC2" wp14:editId="23A8E4D7">
             <wp:extent cx="5448300" cy="2209800"/>
@@ -5657,7 +5493,11 @@
         </m:r>
       </m:oMath>
       <w:r>
-        <w:t>) ao equilibrar precisão e transparência. A insistência na opacidade inviabiliza a defesa jurídica da certificação, uma vez que órgãos reguladores exigem rastreabilidade causal entre marcadores químicos e variáveis ambientais, e não apenas correlações latentes intraduzíveis.</w:t>
+        <w:t xml:space="preserve">) ao equilibrar precisão e transparência. A insistência na opacidade inviabiliza a defesa jurídica da certificação, uma vez que órgãos reguladores exigem rastreabilidade causal entre </w:t>
+      </w:r>
+      <w:r>
+        <w:lastRenderedPageBreak/>
+        <w:t>marcadores químicos e variáveis ambientais, e não apenas correlações latentes intraduzíveis.</w:t>
       </w:r>
     </w:p>
     <w:p>
@@ -5665,11 +5505,7 @@
         <w:pStyle w:val="Corpodetexto"/>
       </w:pPr>
       <w:r>
-        <w:t xml:space="preserve">Adicionalmente, observa-se a distorção da maturidade tecnológica pelo viés de publicação. A correção via método trim-and-fill, com imputação de 42 estudos </w:t>
-      </w:r>
-      <w:r>
-        <w:lastRenderedPageBreak/>
-        <w:t>faltantes (</w:t>
+        <w:t>Adicionalmente, observa-se a distorção da maturidade tecnológica pelo viés de publicação. A correção via método trim-and-fill, com imputação de 42 estudos faltantes (</w:t>
       </w:r>
       <m:oMath>
         <m:r>
@@ -6000,7 +5836,11 @@
     </w:p>
     <w:p>
       <w:r>
-        <w:t>A sofisticação algorítmica vigente não se converte em robustez para a governança ambiental. A presunção de estacionariedade, implícita na metodologia dominante, constitui a limitação ontológica fundamental. A alta precisão laboratorial (80–100%) reflete a capacidade dos modelos de memorizar assinaturas químicas de safras específicas, não de apreender a causalidade do terroir. A ausência de validação longitudinal em 94% dos estudos e de testes espacialmente independentes em 77% indica baixa robustez externa dos modelos (Moran e Tichava, 2020).</w:t>
+        <w:t xml:space="preserve">A sofisticação algorítmica vigente não se converte em robustez para a governança ambiental. A presunção de estacionariedade, implícita na metodologia dominante, constitui a limitação ontológica fundamental. A alta precisão laboratorial (80–100%) reflete a capacidade dos modelos de memorizar assinaturas químicas de safras específicas, não de apreender a causalidade do terroir. A ausência de validação </w:t>
+      </w:r>
+      <w:r>
+        <w:lastRenderedPageBreak/>
+        <w:t>longitudinal em 94% dos estudos e de testes espacialmente independentes em 77% indica baixa robustez externa dos modelos (Moran e Tichava, 2020).</w:t>
       </w:r>
     </w:p>
     <w:p>
@@ -6008,11 +5848,7 @@
         <w:pStyle w:val="Corpodetexto"/>
       </w:pPr>
       <w:r>
-        <w:t xml:space="preserve">Essa omissão metodológica impede a captura da plasticidade fenotípica, onde a expressão química das plantas varia naturalmente diante de flutuações ambientais, comprometendo a causalidade do terroir (Fournier-Level e Korte, 2022). Segundo Kuhn e Johnson (2013), tal falha invalida a auditoria contínua, pois os algoritmos falham em </w:t>
-      </w:r>
-      <w:r>
-        <w:lastRenderedPageBreak/>
-        <w:t>operar como Gêmeos Digitais Inferenciais sob dinâmica climática. Neste sentido, como solução apresenta-se o Terroir Digital dinâmico, que reconstrói acoplamentos sistêmicos entre solo, clima e biota.</w:t>
+        <w:t>Essa omissão metodológica impede a captura da plasticidade fenotípica, onde a expressão química das plantas varia naturalmente diante de flutuações ambientais, comprometendo a causalidade do terroir (Fournier-Level e Korte, 2022). Segundo Kuhn e Johnson (2013), tal falha invalida a auditoria contínua, pois os algoritmos falham em operar como Gêmeos Digitais Inferenciais sob dinâmica climática. Neste sentido, como solução apresenta-se o Terroir Digital dinâmico, que reconstrói acoplamentos sistêmicos entre solo, clima e biota.</w:t>
       </w:r>
     </w:p>
     <w:p>
@@ -6104,49 +5940,79 @@
       <w:bookmarkStart w:id="37" w:name="conclusões"/>
       <w:bookmarkEnd w:id="36"/>
       <w:r>
+        <w:lastRenderedPageBreak/>
         <w:t>4. Conclusões</w:t>
       </w:r>
     </w:p>
     <w:p>
-      <w:r>
-        <w:t xml:space="preserve">Esta pesquisa consolida a compreensão das Indicações Geográficas como sistemas socioecológicos acoplados, cuja tipicidade emerge de interações não lineares entre variáveis edafoclimáticas e práticas culturais. A análise crítica confirma que, embora a arquitetura inferencial do Aprendizado de Máquina detenha capacidade técnica para converter assinaturas quimiométricas em evidências de conformidade </w:t>
-      </w:r>
-      <w:r>
-        <w:lastRenderedPageBreak/>
-        <w:t>ambiental, o estado da arte atual carece da maturidade operacional necessária para sustentar um Gêmeo Digital Inferencial pleno. Tal limitação é agravada pela concentração metodológica em cadeias consolidadas de regiões temperadas, o que não apenas reproduz assimetrias epistêmicas, mas restringe severamente a transferência tecnológica para as matrizes complexas da agrobiodiversidade do Sul Global.</w:t>
-      </w:r>
-    </w:p>
-    <w:p>
-      <w:pPr>
-        <w:pStyle w:val="Corpodetexto"/>
-      </w:pPr>
-      <w:r>
-        <w:t>A certificação computacional contínua é atualmente inviabilizada por déficits estruturais críticos, notadamente a ausência de validação espacial independente e a negligência de testes longitudinais sob variabilidade climática interanual. A superação desse cenário e a consequente operacionalização do Terroir Digital como camada analítica de monitoramento adaptativo impõem, portanto, o estabelecimento de limiares estritos de robustez regulatória, definidos por uma acurácia pós-validação espacial e uma degradação máxima de desempenho em testes externos.</w:t>
-      </w:r>
-    </w:p>
-    <w:p>
-      <w:pPr>
-        <w:pStyle w:val="Corpodetexto"/>
-      </w:pPr>
-      <w:r>
-        <w:t>A explicabilidade algorítmica (XAI) deve constituir critério de due diligence ambiental, convertendo variáveis latentes em justificativas químico-ecológicas rastreáveis, enquanto a adesão a princípios FAIR, se faz necessária para permitir a auditoria de terceiros. Tais limiares operacionais transformam métricas de desempenho em salvaguardas de legitimidade regulatória.</w:t>
-      </w:r>
-    </w:p>
-    <w:p>
-      <w:pPr>
-        <w:pStyle w:val="Corpodetexto"/>
-      </w:pPr>
-      <w:r>
-        <w:t>A efetivação da soberania epistêmica demanda uma reorientação paradigmática que substitua a competição incremental por métricas de precisão interna pela construção de uma governança computacional transparente baseada em repositórios abertos. Essa mudança estrutural viabiliza a transição para o Terroir Digital, que transcende o mero avanço instrumental para constituir uma redefinição ontológica da certificação: ao reconstruir computacionalmente os acoplamentos dinâmicos entre o genótipo territorial e o fenótipo do produto, o arcabouço converte a incerteza climática em evidências auditáveis de serviços ecossistêmicos, blindando as Indicações Geográficas contra o greenwashing.</w:t>
-      </w:r>
-    </w:p>
-    <w:p>
-      <w:pPr>
-        <w:pStyle w:val="Ttulo2"/>
-      </w:pPr>
       <w:bookmarkStart w:id="38" w:name="agradecimentos"/>
       <w:bookmarkEnd w:id="37"/>
       <w:r>
+        <w:t xml:space="preserve">Esta pesquisa consolida a compreensão das Indicações Geográficas como sistemas socioecológicos acoplados, cuja tipicidade emerge de interações não lineares entre variáveis edafoclimáticas e práticas culturais. A análise crítica confirma que, embora a arquitetura inferencial do Aprendizado de Máquina detenha capacidade técnica para converter assinaturas </w:t>
+      </w:r>
+      <w:proofErr w:type="spellStart"/>
+      <w:r>
+        <w:t>quimiométricas</w:t>
+      </w:r>
+      <w:proofErr w:type="spellEnd"/>
+      <w:r>
+        <w:t xml:space="preserve"> em evidências de conformidade ambiental, o estado da arte atual carece da maturidade operacional necessária para sustentar um Gêmeo Digital Inferencial pleno. Tal limitação é agravada pela concentração metodológica em cadeias consolidadas de regiões temperadas, o que não apenas reproduz assimetrias epistêmicas, mas restringe severamente a transferência tecnológica para as matrizes complexas da agrobiodiversidade do Sul Global.</w:t>
+      </w:r>
+    </w:p>
+    <w:p>
+      <w:pPr>
+        <w:pStyle w:val="Corpodetexto"/>
+      </w:pPr>
+      <w:r>
+        <w:t>A certificação computacional contínua é atualmente inviabilizada por déficits estruturais críticos, notadamente a ausência de validação espacial independente e a negligência de testes longitudinais sob variabilidade climática interanual. A superação desse cenário e a consequente operacionalização do Terroir Digital como camada analítica de monitoramento adaptativo impõem, portanto, o estabelecimento de limiares estritos de robustez regulatória, definidos por uma acurácia pós-validação espacial e uma degradação máxima de desempenho em testes externos.</w:t>
+      </w:r>
+    </w:p>
+    <w:p>
+      <w:pPr>
+        <w:pStyle w:val="Corpodetexto"/>
+      </w:pPr>
+      <w:r>
+        <w:t xml:space="preserve">A explicabilidade algorítmica (XAI) deve constituir critério de </w:t>
+      </w:r>
+      <w:proofErr w:type="spellStart"/>
+      <w:r>
+        <w:t>due</w:t>
+      </w:r>
+      <w:proofErr w:type="spellEnd"/>
+      <w:r>
+        <w:t xml:space="preserve"> </w:t>
+      </w:r>
+      <w:proofErr w:type="spellStart"/>
+      <w:r>
+        <w:t>diligence</w:t>
+      </w:r>
+      <w:proofErr w:type="spellEnd"/>
+      <w:r>
+        <w:t xml:space="preserve"> ambiental, convertendo variáveis latentes em justificativas químico-ecológicas rastreáveis. Simultaneamente, a adesão aos princípios FAIR e a implementação de mecanismos de segurança de dados asseguram a integridade e a imutabilidade dos registros, requisitos indispensáveis para permitir a auditoria de terceiros e blindar o sistema contra fraudes. Tais limiares operacionais transformam métricas de desempenho em salvaguardas de legitimidade regulatória.</w:t>
+      </w:r>
+    </w:p>
+    <w:p>
+      <w:pPr>
+        <w:pStyle w:val="Corpodetexto"/>
+      </w:pPr>
+      <w:r>
+        <w:t xml:space="preserve">A efetivação da soberania epistêmica demanda uma reorientação paradigmática que substitua a competição incremental por métricas de precisão interna pela construção de uma governança computacional transparente baseada em repositórios abertos. Essa mudança estrutural viabiliza a transição para o Terroir Digital, que transcende o mero avanço instrumental para constituir uma redefinição ontológica da certificação: ao reconstruir computacionalmente os acoplamentos dinâmicos entre o genótipo territorial e o fenótipo do produto, o arcabouço converte a incerteza climática em evidências auditáveis de serviços ecossistêmicos, blindando as Indicações Geográficas contra o </w:t>
+      </w:r>
+      <w:proofErr w:type="spellStart"/>
+      <w:r>
+        <w:t>greenwashing</w:t>
+      </w:r>
+      <w:proofErr w:type="spellEnd"/>
+      <w:r>
+        <w:t>.</w:t>
+      </w:r>
+    </w:p>
+    <w:p>
+      <w:pPr>
+        <w:pStyle w:val="Ttulo2"/>
+      </w:pPr>
+      <w:r>
+        <w:lastRenderedPageBreak/>
         <w:t>Agradecimentos</w:t>
       </w:r>
     </w:p>
@@ -6177,7 +6043,6 @@
       <w:bookmarkStart w:id="40" w:name="declaração-de-disponibilidade-de-dados"/>
       <w:bookmarkEnd w:id="39"/>
       <w:r>
-        <w:lastRenderedPageBreak/>
         <w:t>Declaração de Disponibilidade de Dados</w:t>
       </w:r>
     </w:p>
@@ -6712,6 +6577,7 @@
         <w:rPr>
           <w:lang w:val="en-US"/>
         </w:rPr>
+        <w:lastRenderedPageBreak/>
         <w:t xml:space="preserve">Berkes, F., Colding, J. e Folke, C. (org.) (2003) </w:t>
       </w:r>
       <w:r>
@@ -6836,7 +6702,6 @@
       <w:bookmarkStart w:id="52" w:name="ref-Bonferroni1936"/>
       <w:bookmarkEnd w:id="51"/>
       <w:r>
-        <w:lastRenderedPageBreak/>
         <w:t xml:space="preserve">Bonferroni, C.E. (1936) </w:t>
       </w:r>
       <w:r>
@@ -7661,6 +7526,7 @@
       <w:bookmarkStart w:id="64" w:name="ref-Egger1997"/>
       <w:bookmarkEnd w:id="63"/>
       <w:r>
+        <w:lastRenderedPageBreak/>
         <w:t xml:space="preserve">Egger, M. </w:t>
       </w:r>
       <w:r>
@@ -7809,7 +7675,6 @@
         <w:rPr>
           <w:lang w:val="en-US"/>
         </w:rPr>
-        <w:lastRenderedPageBreak/>
         <w:t xml:space="preserve">European Commission (2018) </w:t>
       </w:r>
       <w:r>
@@ -8453,6 +8318,7 @@
       <w:bookmarkStart w:id="77" w:name="ref-Higgins2003"/>
       <w:bookmarkEnd w:id="76"/>
       <w:r>
+        <w:lastRenderedPageBreak/>
         <w:t xml:space="preserve">Higgins, J.P.T. </w:t>
       </w:r>
       <w:r>
@@ -8559,7 +8425,6 @@
         <w:rPr>
           <w:lang w:val="en-US"/>
         </w:rPr>
-        <w:lastRenderedPageBreak/>
         <w:t>Iranzad</w:t>
       </w:r>
       <w:proofErr w:type="spellEnd"/>
@@ -9405,6 +9270,7 @@
       <w:bookmarkStart w:id="90" w:name="ref-Li2022KGML_ag"/>
       <w:bookmarkEnd w:id="89"/>
       <w:r>
+        <w:lastRenderedPageBreak/>
         <w:t xml:space="preserve">Li, Z. </w:t>
       </w:r>
       <w:r>
@@ -9550,7 +9416,6 @@
         <w:rPr>
           <w:lang w:val="en-US"/>
         </w:rPr>
-        <w:lastRenderedPageBreak/>
         <w:t xml:space="preserve">Liao, L., Long, C. e Zhang, Y. (2023) “Unveiling the "Veil" of information disclosure: Sustainability reporting "greenwashing" and "shared value"”, </w:t>
       </w:r>
       <w:proofErr w:type="spellStart"/>
@@ -10164,6 +10029,7 @@
       <w:bookmarkStart w:id="103" w:name="ref-OforiBoateng2024"/>
       <w:bookmarkEnd w:id="102"/>
       <w:r>
+        <w:lastRenderedPageBreak/>
         <w:t xml:space="preserve">Ofori-Boateng, R. </w:t>
       </w:r>
       <w:r>
@@ -10219,7 +10085,6 @@
       <w:bookmarkStart w:id="104" w:name="ref-Osco2021"/>
       <w:bookmarkEnd w:id="103"/>
       <w:r>
-        <w:lastRenderedPageBreak/>
         <w:t xml:space="preserve">Osco, L.P. </w:t>
       </w:r>
       <w:r>
@@ -10937,6 +10802,7 @@
       <w:bookmarkStart w:id="116" w:name="ref-Shah2019"/>
       <w:bookmarkEnd w:id="115"/>
       <w:r>
+        <w:lastRenderedPageBreak/>
         <w:t xml:space="preserve">Shah, S.H. </w:t>
       </w:r>
       <w:r>
@@ -11027,7 +10893,6 @@
         <w:rPr>
           <w:lang w:val="en-US"/>
         </w:rPr>
-        <w:lastRenderedPageBreak/>
         <w:t xml:space="preserve">Shapiro, S.S. e Wilk, M.B. (1965) “An analysis of variance test for normality (complete samples)”, </w:t>
       </w:r>
       <w:proofErr w:type="spellStart"/>
@@ -11820,6 +11685,7 @@
         <w:rPr>
           <w:lang w:val="en-US"/>
         </w:rPr>
+        <w:lastRenderedPageBreak/>
         <w:t>Tricco</w:t>
       </w:r>
       <w:proofErr w:type="spellEnd"/>
@@ -11882,7 +11748,6 @@
         <w:rPr>
           <w:lang w:val="de-DE"/>
         </w:rPr>
-        <w:lastRenderedPageBreak/>
         <w:t xml:space="preserve">Tricco, A.C., Lillie, E., </w:t>
       </w:r>
       <w:r>
@@ -12638,6 +12503,7 @@
         <w:rPr>
           <w:lang w:val="en-US"/>
         </w:rPr>
+        <w:lastRenderedPageBreak/>
         <w:t xml:space="preserve">World Intellectual Property Organization (2020) </w:t>
       </w:r>
       <w:r>
@@ -12709,7 +12575,6 @@
         <w:rPr>
           <w:lang w:val="en-US"/>
         </w:rPr>
-        <w:lastRenderedPageBreak/>
         <w:t xml:space="preserve">World Trade Organization (1994) “Agreement on Trade-Related Aspects of Intellectual Property Rights (TRIPS Agreement)”. </w:t>
       </w:r>
       <w:r>
@@ -13565,7 +13430,11 @@
           </w:tcPr>
           <w:p>
             <w:r>
-              <w:t>SVM, Random Forest, Árvores de Decisão</w:t>
+              <w:t xml:space="preserve">SVM, Random Forest, </w:t>
+            </w:r>
+            <w:r>
+              <w:lastRenderedPageBreak/>
+              <w:t>Árvores de Decisão</w:t>
             </w:r>
           </w:p>
         </w:tc>
@@ -13575,7 +13444,12 @@
           </w:tcPr>
           <w:p>
             <w:r>
-              <w:t>Autenticação e rastreabilidade</w:t>
+              <w:lastRenderedPageBreak/>
+              <w:t xml:space="preserve">Autenticação e </w:t>
+            </w:r>
+            <w:r>
+              <w:lastRenderedPageBreak/>
+              <w:t>rastreabilidade</w:t>
             </w:r>
           </w:p>
         </w:tc>
@@ -13585,6 +13459,7 @@
           </w:tcPr>
           <w:p>
             <w:r>
+              <w:lastRenderedPageBreak/>
               <w:t>Ásia, Europa</w:t>
             </w:r>
           </w:p>
@@ -13600,7 +13475,6 @@
           <w:i/>
           <w:iCs/>
         </w:rPr>
-        <w:lastRenderedPageBreak/>
         <w:t>Fonte: Dez clusters identificados pela análise de cluster (k-means e hierárquica) baseada em produto, instrumento analítico, algoritmo e tipo de aplicação. Apenas os três clusters mais notáveis são detalhados aqui.</w:t>
       </w:r>
       <w:bookmarkEnd w:id="24"/>

</xml_diff>